<commit_message>
day se 14 am
</commit_message>
<xml_diff>
--- a/daybasic/Knowledge11.docx
+++ b/daybasic/Knowledge11.docx
@@ -3,11 +3,6 @@
 <w:document xmlns:ve="http://schemas.openxmlformats.org/markup-compatibility/2006" xmlns:o="urn:schemas-microsoft-com:office:office" xmlns:r="http://schemas.openxmlformats.org/officeDocument/2006/relationships" xmlns:m="http://schemas.openxmlformats.org/officeDocument/2006/math" xmlns:v="urn:schemas-microsoft-com:vml" xmlns:wp="http://schemas.openxmlformats.org/drawingml/2006/wordprocessingDrawing" xmlns:w10="urn:schemas-microsoft-com:office:word" xmlns:w="http://schemas.openxmlformats.org/wordprocessingml/2006/main" xmlns:wne="http://schemas.microsoft.com/office/word/2006/wordml">
   <w:body>
     <w:p>
-      <w:pPr>
-        <w:rPr>
-          <w:rFonts w:hint="eastAsia"/>
-        </w:rPr>
-      </w:pPr>
       <w:r>
         <w:rPr>
           <w:rFonts w:hint="eastAsia"/>
@@ -16,11 +11,6 @@
       </w:r>
     </w:p>
     <w:p>
-      <w:pPr>
-        <w:rPr>
-          <w:rFonts w:hint="eastAsia"/>
-        </w:rPr>
-      </w:pPr>
       <w:r>
         <w:rPr>
           <w:rFonts w:hint="eastAsia"/>
@@ -28,19 +18,8 @@
         <w:t>内部定义在外部类中，通常只服务于外部类，对外部的其他类不可见，内部类可以直接调用外部的成员变量和方法（包括私有的）</w:t>
       </w:r>
     </w:p>
-    <w:p>
-      <w:pPr>
-        <w:rPr>
-          <w:rFonts w:hint="eastAsia"/>
-        </w:rPr>
-      </w:pPr>
-    </w:p>
-    <w:p>
-      <w:pPr>
-        <w:rPr>
-          <w:rFonts w:hint="eastAsia"/>
-        </w:rPr>
-      </w:pPr>
+    <w:p/>
+    <w:p>
       <w:r>
         <w:rPr>
           <w:rFonts w:hint="eastAsia"/>
@@ -61,11 +40,6 @@
       </w:r>
     </w:p>
     <w:p>
-      <w:pPr>
-        <w:rPr>
-          <w:rFonts w:hint="eastAsia"/>
-        </w:rPr>
-      </w:pPr>
       <w:r>
         <w:rPr>
           <w:rFonts w:hint="eastAsia"/>
@@ -74,11 +48,6 @@
       </w:r>
     </w:p>
     <w:p>
-      <w:pPr>
-        <w:rPr>
-          <w:rFonts w:hint="eastAsia"/>
-        </w:rPr>
-      </w:pPr>
       <w:r>
         <w:rPr>
           <w:rFonts w:hint="eastAsia"/>
@@ -93,11 +62,6 @@
       </w:r>
     </w:p>
     <w:p>
-      <w:pPr>
-        <w:rPr>
-          <w:rFonts w:hint="eastAsia"/>
-        </w:rPr>
-      </w:pPr>
       <w:r>
         <w:rPr>
           <w:rFonts w:hint="eastAsia"/>
@@ -106,11 +70,6 @@
       </w:r>
     </w:p>
     <w:p>
-      <w:pPr>
-        <w:rPr>
-          <w:rFonts w:hint="eastAsia"/>
-        </w:rPr>
-      </w:pPr>
       <w:r>
         <w:t>J</w:t>
       </w:r>
@@ -127,19 +86,8 @@
         <w:t>中编辑器认为：父类大于子类，接口大于实现类强制类型转换的前提：存在继承或者实现关系</w:t>
       </w:r>
     </w:p>
-    <w:p>
-      <w:pPr>
-        <w:rPr>
-          <w:rFonts w:hint="eastAsia"/>
-        </w:rPr>
-      </w:pPr>
-    </w:p>
-    <w:p>
-      <w:pPr>
-        <w:rPr>
-          <w:rFonts w:hint="eastAsia"/>
-        </w:rPr>
-      </w:pPr>
+    <w:p/>
+    <w:p>
       <w:r>
         <w:rPr>
           <w:rFonts w:hint="eastAsia"/>
@@ -171,19 +119,8 @@
         <w:t>文件</w:t>
       </w:r>
     </w:p>
-    <w:p>
-      <w:pPr>
-        <w:rPr>
-          <w:rFonts w:hint="eastAsia"/>
-        </w:rPr>
-      </w:pPr>
-    </w:p>
-    <w:p>
-      <w:pPr>
-        <w:rPr>
-          <w:rFonts w:hint="eastAsia"/>
-        </w:rPr>
-      </w:pPr>
+    <w:p/>
+    <w:p>
       <w:r>
         <w:rPr>
           <w:rFonts w:hint="eastAsia"/>
@@ -227,13 +164,7 @@
         <w:t>修饰该类，整体为抽象类</w:t>
       </w:r>
     </w:p>
-    <w:p>
-      <w:pPr>
-        <w:rPr>
-          <w:rFonts w:hint="eastAsia"/>
-        </w:rPr>
-      </w:pPr>
-    </w:p>
+    <w:p/>
     <w:p>
       <w:pPr>
         <w:pStyle w:val="a3"/>
@@ -242,9 +173,6 @@
           <w:numId w:val="1"/>
         </w:numPr>
         <w:ind w:firstLineChars="0"/>
-        <w:rPr>
-          <w:rFonts w:hint="eastAsia"/>
-        </w:rPr>
       </w:pPr>
       <w:r>
         <w:rPr>
@@ -261,9 +189,6 @@
           <w:numId w:val="1"/>
         </w:numPr>
         <w:ind w:firstLineChars="0"/>
-        <w:rPr>
-          <w:rFonts w:hint="eastAsia"/>
-        </w:rPr>
       </w:pPr>
       <w:r>
         <w:rPr>
@@ -298,9 +223,6 @@
           <w:numId w:val="1"/>
         </w:numPr>
         <w:ind w:firstLineChars="0"/>
-        <w:rPr>
-          <w:rFonts w:hint="eastAsia"/>
-        </w:rPr>
       </w:pPr>
       <w:r>
         <w:rPr>
@@ -323,9 +245,6 @@
           <w:numId w:val="1"/>
         </w:numPr>
         <w:ind w:firstLineChars="0"/>
-        <w:rPr>
-          <w:rFonts w:hint="eastAsia"/>
-        </w:rPr>
       </w:pPr>
       <w:r>
         <w:rPr>
@@ -342,9 +261,6 @@
           <w:numId w:val="1"/>
         </w:numPr>
         <w:ind w:firstLineChars="0"/>
-        <w:rPr>
-          <w:rFonts w:hint="eastAsia"/>
-        </w:rPr>
       </w:pPr>
       <w:r>
         <w:rPr>
@@ -385,9 +301,6 @@
           <w:numId w:val="1"/>
         </w:numPr>
         <w:ind w:firstLineChars="0"/>
-        <w:rPr>
-          <w:rFonts w:hint="eastAsia"/>
-        </w:rPr>
       </w:pPr>
       <w:r>
         <w:rPr>
@@ -428,9 +341,6 @@
           <w:numId w:val="1"/>
         </w:numPr>
         <w:ind w:firstLineChars="0"/>
-        <w:rPr>
-          <w:rFonts w:hint="eastAsia"/>
-        </w:rPr>
       </w:pPr>
       <w:r>
         <w:rPr>
@@ -447,9 +357,6 @@
           <w:numId w:val="1"/>
         </w:numPr>
         <w:ind w:firstLineChars="0"/>
-        <w:rPr>
-          <w:rFonts w:hint="eastAsia"/>
-        </w:rPr>
       </w:pPr>
       <w:r>
         <w:rPr>
@@ -466,9 +373,6 @@
           <w:numId w:val="1"/>
         </w:numPr>
         <w:ind w:firstLineChars="0"/>
-        <w:rPr>
-          <w:rFonts w:hint="eastAsia"/>
-        </w:rPr>
       </w:pPr>
       <w:r>
         <w:rPr>
@@ -485,9 +389,6 @@
           <w:numId w:val="1"/>
         </w:numPr>
         <w:ind w:firstLineChars="0"/>
-        <w:rPr>
-          <w:rFonts w:hint="eastAsia"/>
-        </w:rPr>
       </w:pPr>
       <w:r>
         <w:rPr>
@@ -504,9 +405,6 @@
           <w:numId w:val="1"/>
         </w:numPr>
         <w:ind w:firstLineChars="0"/>
-        <w:rPr>
-          <w:rFonts w:hint="eastAsia"/>
-        </w:rPr>
       </w:pPr>
       <w:r>
         <w:rPr>
@@ -523,9 +421,6 @@
           <w:numId w:val="1"/>
         </w:numPr>
         <w:ind w:firstLineChars="0"/>
-        <w:rPr>
-          <w:rFonts w:hint="eastAsia"/>
-        </w:rPr>
       </w:pPr>
       <w:r>
         <w:t>A</w:t>
@@ -587,9 +482,6 @@
           <w:numId w:val="1"/>
         </w:numPr>
         <w:ind w:firstLineChars="0"/>
-        <w:rPr>
-          <w:rFonts w:hint="eastAsia"/>
-        </w:rPr>
       </w:pPr>
       <w:r>
         <w:rPr>
@@ -606,9 +498,6 @@
           <w:numId w:val="1"/>
         </w:numPr>
         <w:ind w:firstLineChars="0"/>
-        <w:rPr>
-          <w:rFonts w:hint="eastAsia"/>
-        </w:rPr>
       </w:pPr>
       <w:r>
         <w:rPr>
@@ -625,9 +514,6 @@
           <w:numId w:val="1"/>
         </w:numPr>
         <w:ind w:firstLineChars="0"/>
-        <w:rPr>
-          <w:rFonts w:hint="eastAsia"/>
-        </w:rPr>
       </w:pPr>
       <w:r>
         <w:rPr>
@@ -644,9 +530,6 @@
           <w:numId w:val="1"/>
         </w:numPr>
         <w:ind w:firstLineChars="0"/>
-        <w:rPr>
-          <w:rFonts w:hint="eastAsia"/>
-        </w:rPr>
       </w:pPr>
       <w:r>
         <w:rPr>
@@ -663,9 +546,6 @@
           <w:numId w:val="1"/>
         </w:numPr>
         <w:ind w:firstLineChars="0"/>
-        <w:rPr>
-          <w:rFonts w:hint="eastAsia"/>
-        </w:rPr>
       </w:pPr>
       <w:r>
         <w:rPr>
@@ -682,9 +562,6 @@
           <w:numId w:val="1"/>
         </w:numPr>
         <w:ind w:firstLineChars="0"/>
-        <w:rPr>
-          <w:rFonts w:hint="eastAsia"/>
-        </w:rPr>
       </w:pPr>
       <w:r>
         <w:rPr>
@@ -694,11 +571,6 @@
       </w:r>
     </w:p>
     <w:p>
-      <w:pPr>
-        <w:rPr>
-          <w:rFonts w:hint="eastAsia"/>
-        </w:rPr>
-      </w:pPr>
       <w:r>
         <w:rPr>
           <w:rFonts w:hint="eastAsia"/>
@@ -714,9 +586,6 @@
           <w:numId w:val="2"/>
         </w:numPr>
         <w:ind w:firstLineChars="0"/>
-        <w:rPr>
-          <w:rFonts w:hint="eastAsia"/>
-        </w:rPr>
       </w:pPr>
       <w:r>
         <w:rPr>
@@ -740,9 +609,6 @@
           <w:numId w:val="2"/>
         </w:numPr>
         <w:ind w:firstLineChars="0"/>
-        <w:rPr>
-          <w:rFonts w:hint="eastAsia"/>
-        </w:rPr>
       </w:pPr>
       <w:r>
         <w:rPr>
@@ -751,13 +617,7 @@
         <w:t>面向接口编程：是一面向对对象为基础的，面向接口编程</w:t>
       </w:r>
     </w:p>
-    <w:p>
-      <w:pPr>
-        <w:rPr>
-          <w:rFonts w:hint="eastAsia"/>
-        </w:rPr>
-      </w:pPr>
-    </w:p>
+    <w:p/>
     <w:p>
       <w:pPr>
         <w:pStyle w:val="a3"/>
@@ -766,9 +626,6 @@
           <w:numId w:val="3"/>
         </w:numPr>
         <w:ind w:firstLineChars="0"/>
-        <w:rPr>
-          <w:rFonts w:hint="eastAsia"/>
-        </w:rPr>
       </w:pPr>
       <w:r>
         <w:rPr>
@@ -797,9 +654,6 @@
           <w:numId w:val="3"/>
         </w:numPr>
         <w:ind w:firstLineChars="0"/>
-        <w:rPr>
-          <w:rFonts w:hint="eastAsia"/>
-        </w:rPr>
       </w:pPr>
       <w:r>
         <w:rPr>
@@ -852,6 +706,234 @@
           <w:rFonts w:hint="eastAsia"/>
         </w:rPr>
         <w:t>实现接口，同时接口支持多实现</w:t>
+      </w:r>
+      <w:r>
+        <w:rPr>
+          <w:rFonts w:hint="eastAsia"/>
+        </w:rPr>
+        <w:t>,</w:t>
+      </w:r>
+      <w:r>
+        <w:rPr>
+          <w:rFonts w:hint="eastAsia"/>
+        </w:rPr>
+        <w:t>多个接口之间用逗号隔开，如果一个实现类即继承又实现，则遵循先继承再实现（接口与接口之间支持多继承）</w:t>
+      </w:r>
+    </w:p>
+    <w:p>
+      <w:pPr>
+        <w:pStyle w:val="a3"/>
+        <w:numPr>
+          <w:ilvl w:val="0"/>
+          <w:numId w:val="3"/>
+        </w:numPr>
+        <w:ind w:firstLineChars="0"/>
+      </w:pPr>
+      <w:r>
+        <w:rPr>
+          <w:rFonts w:hint="eastAsia"/>
+        </w:rPr>
+        <w:t>实现类实现接口，必须实现接口中所有的抽象方法</w:t>
+      </w:r>
+    </w:p>
+    <w:p>
+      <w:pPr>
+        <w:pStyle w:val="a3"/>
+        <w:numPr>
+          <w:ilvl w:val="0"/>
+          <w:numId w:val="3"/>
+        </w:numPr>
+        <w:ind w:firstLineChars="0"/>
+      </w:pPr>
+      <w:r>
+        <w:rPr>
+          <w:rFonts w:hint="eastAsia"/>
+        </w:rPr>
+        <w:t>接口的实现类的权限修饰符等于接口中的权限修饰符</w:t>
+      </w:r>
+    </w:p>
+    <w:p>
+      <w:r>
+        <w:rPr>
+          <w:rFonts w:hint="eastAsia"/>
+        </w:rPr>
+        <w:t>抽象类和接口</w:t>
+      </w:r>
+    </w:p>
+    <w:p>
+      <w:pPr>
+        <w:pStyle w:val="a3"/>
+        <w:numPr>
+          <w:ilvl w:val="0"/>
+          <w:numId w:val="4"/>
+        </w:numPr>
+        <w:ind w:firstLineChars="0"/>
+      </w:pPr>
+      <w:r>
+        <w:rPr>
+          <w:rFonts w:hint="eastAsia"/>
+        </w:rPr>
+        <w:t>成员变量的区别：</w:t>
+      </w:r>
+    </w:p>
+    <w:p>
+      <w:pPr>
+        <w:pStyle w:val="a3"/>
+        <w:numPr>
+          <w:ilvl w:val="1"/>
+          <w:numId w:val="4"/>
+        </w:numPr>
+        <w:ind w:firstLineChars="0"/>
+      </w:pPr>
+      <w:r>
+        <w:rPr>
+          <w:rFonts w:hint="eastAsia"/>
+        </w:rPr>
+        <w:t>抽象类：</w:t>
+      </w:r>
+    </w:p>
+    <w:p>
+      <w:pPr>
+        <w:pStyle w:val="a3"/>
+        <w:numPr>
+          <w:ilvl w:val="2"/>
+          <w:numId w:val="4"/>
+        </w:numPr>
+        <w:ind w:firstLineChars="0"/>
+      </w:pPr>
+      <w:r>
+        <w:rPr>
+          <w:rFonts w:hint="eastAsia"/>
+        </w:rPr>
+        <w:t>可以是变量也可以常量</w:t>
+      </w:r>
+    </w:p>
+    <w:p>
+      <w:pPr>
+        <w:pStyle w:val="a3"/>
+        <w:numPr>
+          <w:ilvl w:val="2"/>
+          <w:numId w:val="4"/>
+        </w:numPr>
+        <w:ind w:firstLineChars="0"/>
+      </w:pPr>
+      <w:r>
+        <w:rPr>
+          <w:rFonts w:hint="eastAsia"/>
+        </w:rPr>
+        <w:t>有构造方法</w:t>
+      </w:r>
+    </w:p>
+    <w:p>
+      <w:pPr>
+        <w:pStyle w:val="a3"/>
+        <w:numPr>
+          <w:ilvl w:val="2"/>
+          <w:numId w:val="4"/>
+        </w:numPr>
+        <w:ind w:firstLineChars="0"/>
+      </w:pPr>
+      <w:r>
+        <w:rPr>
+          <w:rFonts w:hint="eastAsia"/>
+        </w:rPr>
+        <w:t>成员方法可以是抽象方法也可是非抽象方法</w:t>
+      </w:r>
+    </w:p>
+    <w:p>
+      <w:pPr>
+        <w:pStyle w:val="a3"/>
+        <w:numPr>
+          <w:ilvl w:val="1"/>
+          <w:numId w:val="4"/>
+        </w:numPr>
+        <w:ind w:firstLineChars="0"/>
+      </w:pPr>
+      <w:r>
+        <w:rPr>
+          <w:rFonts w:hint="eastAsia"/>
+        </w:rPr>
+        <w:t>接口</w:t>
+      </w:r>
+    </w:p>
+    <w:p>
+      <w:pPr>
+        <w:pStyle w:val="a3"/>
+        <w:numPr>
+          <w:ilvl w:val="2"/>
+          <w:numId w:val="4"/>
+        </w:numPr>
+        <w:ind w:firstLineChars="0"/>
+      </w:pPr>
+      <w:r>
+        <w:rPr>
+          <w:rFonts w:hint="eastAsia"/>
+        </w:rPr>
+        <w:t>成员变量只能是常量</w:t>
+      </w:r>
+    </w:p>
+    <w:p>
+      <w:pPr>
+        <w:pStyle w:val="a3"/>
+        <w:numPr>
+          <w:ilvl w:val="2"/>
+          <w:numId w:val="4"/>
+        </w:numPr>
+        <w:ind w:firstLineChars="0"/>
+      </w:pPr>
+      <w:r>
+        <w:rPr>
+          <w:rFonts w:hint="eastAsia"/>
+        </w:rPr>
+        <w:t>没有构造方法</w:t>
+      </w:r>
+    </w:p>
+    <w:p>
+      <w:pPr>
+        <w:pStyle w:val="a3"/>
+        <w:numPr>
+          <w:ilvl w:val="2"/>
+          <w:numId w:val="4"/>
+        </w:numPr>
+        <w:ind w:firstLineChars="0"/>
+      </w:pPr>
+      <w:r>
+        <w:rPr>
+          <w:rFonts w:hint="eastAsia"/>
+        </w:rPr>
+        <w:t>成员方法只能是抽象方法</w:t>
+      </w:r>
+    </w:p>
+    <w:p>
+      <w:pPr>
+        <w:pStyle w:val="a3"/>
+        <w:numPr>
+          <w:ilvl w:val="0"/>
+          <w:numId w:val="4"/>
+        </w:numPr>
+        <w:ind w:firstLineChars="0"/>
+      </w:pPr>
+      <w:r>
+        <w:rPr>
+          <w:rFonts w:hint="eastAsia"/>
+        </w:rPr>
+        <w:t>关系区别：类与类，类与接口，接口与接口</w:t>
+      </w:r>
+    </w:p>
+    <w:p>
+      <w:pPr>
+        <w:pStyle w:val="a3"/>
+        <w:numPr>
+          <w:ilvl w:val="0"/>
+          <w:numId w:val="4"/>
+        </w:numPr>
+        <w:ind w:firstLineChars="0"/>
+      </w:pPr>
+      <w:r>
+        <w:rPr>
+          <w:rFonts w:hint="eastAsia"/>
+        </w:rPr>
+        <w:t>相同点：都不能被实例化，需要多态时实现实例化</w:t>
       </w:r>
     </w:p>
     <w:sectPr>
@@ -864,6 +946,44 @@
 </w:document>
 </file>
 
+<file path=word/endnotes.xml><?xml version="1.0" encoding="utf-8"?>
+<w:endnotes xmlns:ve="http://schemas.openxmlformats.org/markup-compatibility/2006" xmlns:o="urn:schemas-microsoft-com:office:office" xmlns:r="http://schemas.openxmlformats.org/officeDocument/2006/relationships" xmlns:m="http://schemas.openxmlformats.org/officeDocument/2006/math" xmlns:v="urn:schemas-microsoft-com:vml" xmlns:wp="http://schemas.openxmlformats.org/drawingml/2006/wordprocessingDrawing" xmlns:w10="urn:schemas-microsoft-com:office:word" xmlns:w="http://schemas.openxmlformats.org/wordprocessingml/2006/main" xmlns:wne="http://schemas.microsoft.com/office/word/2006/wordml">
+  <w:endnote w:type="separator" w:id="-1">
+    <w:p>
+      <w:r>
+        <w:separator/>
+      </w:r>
+    </w:p>
+  </w:endnote>
+  <w:endnote w:type="continuationSeparator" w:id="0">
+    <w:p>
+      <w:r>
+        <w:continuationSeparator/>
+      </w:r>
+    </w:p>
+  </w:endnote>
+</w:endnotes>
+</file>
+
+<file path=word/footnotes.xml><?xml version="1.0" encoding="utf-8"?>
+<w:footnotes xmlns:ve="http://schemas.openxmlformats.org/markup-compatibility/2006" xmlns:o="urn:schemas-microsoft-com:office:office" xmlns:r="http://schemas.openxmlformats.org/officeDocument/2006/relationships" xmlns:m="http://schemas.openxmlformats.org/officeDocument/2006/math" xmlns:v="urn:schemas-microsoft-com:vml" xmlns:wp="http://schemas.openxmlformats.org/drawingml/2006/wordprocessingDrawing" xmlns:w10="urn:schemas-microsoft-com:office:word" xmlns:w="http://schemas.openxmlformats.org/wordprocessingml/2006/main" xmlns:wne="http://schemas.microsoft.com/office/word/2006/wordml">
+  <w:footnote w:type="separator" w:id="-1">
+    <w:p>
+      <w:r>
+        <w:separator/>
+      </w:r>
+    </w:p>
+  </w:footnote>
+  <w:footnote w:type="continuationSeparator" w:id="0">
+    <w:p>
+      <w:r>
+        <w:continuationSeparator/>
+      </w:r>
+    </w:p>
+  </w:footnote>
+</w:footnotes>
+</file>
+
 <file path=word/numbering.xml><?xml version="1.0" encoding="utf-8"?>
 <w:numbering xmlns:ve="http://schemas.openxmlformats.org/markup-compatibility/2006" xmlns:o="urn:schemas-microsoft-com:office:office" xmlns:r="http://schemas.openxmlformats.org/officeDocument/2006/relationships" xmlns:m="http://schemas.openxmlformats.org/officeDocument/2006/math" xmlns:v="urn:schemas-microsoft-com:vml" xmlns:wp="http://schemas.openxmlformats.org/drawingml/2006/wordprocessingDrawing" xmlns:w10="urn:schemas-microsoft-com:office:word" xmlns:w="http://schemas.openxmlformats.org/wordprocessingml/2006/main" xmlns:wne="http://schemas.microsoft.com/office/word/2006/wordml">
   <w:abstractNum w:abstractNumId="0">
@@ -1045,6 +1165,95 @@
     </w:lvl>
   </w:abstractNum>
   <w:abstractNum w:abstractNumId="2">
+    <w:nsid w:val="36B750F2"/>
+    <w:multiLevelType w:val="hybridMultilevel"/>
+    <w:tmpl w:val="AEA8E310"/>
+    <w:lvl w:ilvl="0" w:tplc="988EE4BC">
+      <w:start w:val="1"/>
+      <w:numFmt w:val="decimal"/>
+      <w:lvlText w:val="%1."/>
+      <w:lvlJc w:val="left"/>
+      <w:pPr>
+        <w:ind w:left="780" w:hanging="360"/>
+      </w:pPr>
+      <w:rPr>
+        <w:rFonts w:hint="default"/>
+      </w:rPr>
+    </w:lvl>
+    <w:lvl w:ilvl="1" w:tplc="04090019">
+      <w:start w:val="1"/>
+      <w:numFmt w:val="lowerLetter"/>
+      <w:lvlText w:val="%2)"/>
+      <w:lvlJc w:val="left"/>
+      <w:pPr>
+        <w:ind w:left="1260" w:hanging="420"/>
+      </w:pPr>
+    </w:lvl>
+    <w:lvl w:ilvl="2" w:tplc="0409001B">
+      <w:start w:val="1"/>
+      <w:numFmt w:val="lowerRoman"/>
+      <w:lvlText w:val="%3."/>
+      <w:lvlJc w:val="right"/>
+      <w:pPr>
+        <w:ind w:left="1680" w:hanging="420"/>
+      </w:pPr>
+    </w:lvl>
+    <w:lvl w:ilvl="3" w:tplc="0409000F" w:tentative="1">
+      <w:start w:val="1"/>
+      <w:numFmt w:val="decimal"/>
+      <w:lvlText w:val="%4."/>
+      <w:lvlJc w:val="left"/>
+      <w:pPr>
+        <w:ind w:left="2100" w:hanging="420"/>
+      </w:pPr>
+    </w:lvl>
+    <w:lvl w:ilvl="4" w:tplc="04090019" w:tentative="1">
+      <w:start w:val="1"/>
+      <w:numFmt w:val="lowerLetter"/>
+      <w:lvlText w:val="%5)"/>
+      <w:lvlJc w:val="left"/>
+      <w:pPr>
+        <w:ind w:left="2520" w:hanging="420"/>
+      </w:pPr>
+    </w:lvl>
+    <w:lvl w:ilvl="5" w:tplc="0409001B" w:tentative="1">
+      <w:start w:val="1"/>
+      <w:numFmt w:val="lowerRoman"/>
+      <w:lvlText w:val="%6."/>
+      <w:lvlJc w:val="right"/>
+      <w:pPr>
+        <w:ind w:left="2940" w:hanging="420"/>
+      </w:pPr>
+    </w:lvl>
+    <w:lvl w:ilvl="6" w:tplc="0409000F" w:tentative="1">
+      <w:start w:val="1"/>
+      <w:numFmt w:val="decimal"/>
+      <w:lvlText w:val="%7."/>
+      <w:lvlJc w:val="left"/>
+      <w:pPr>
+        <w:ind w:left="3360" w:hanging="420"/>
+      </w:pPr>
+    </w:lvl>
+    <w:lvl w:ilvl="7" w:tplc="04090019" w:tentative="1">
+      <w:start w:val="1"/>
+      <w:numFmt w:val="lowerLetter"/>
+      <w:lvlText w:val="%8)"/>
+      <w:lvlJc w:val="left"/>
+      <w:pPr>
+        <w:ind w:left="3780" w:hanging="420"/>
+      </w:pPr>
+    </w:lvl>
+    <w:lvl w:ilvl="8" w:tplc="0409001B" w:tentative="1">
+      <w:start w:val="1"/>
+      <w:numFmt w:val="lowerRoman"/>
+      <w:lvlText w:val="%9."/>
+      <w:lvlJc w:val="right"/>
+      <w:pPr>
+        <w:ind w:left="4200" w:hanging="420"/>
+      </w:pPr>
+    </w:lvl>
+  </w:abstractNum>
+  <w:abstractNum w:abstractNumId="3">
     <w:nsid w:val="57534697"/>
     <w:multiLevelType w:val="hybridMultilevel"/>
     <w:tmpl w:val="F844E7B8"/>
@@ -1140,6 +1349,9 @@
     <w:abstractNumId w:val="0"/>
   </w:num>
   <w:num w:numId="3">
+    <w:abstractNumId w:val="3"/>
+  </w:num>
+  <w:num w:numId="4">
     <w:abstractNumId w:val="2"/>
   </w:num>
 </w:numbering>
@@ -1344,6 +1556,75 @@
     <w:pPr>
       <w:ind w:firstLineChars="200" w:firstLine="420"/>
     </w:pPr>
+  </w:style>
+  <w:style w:type="paragraph" w:styleId="a4">
+    <w:name w:val="header"/>
+    <w:basedOn w:val="a"/>
+    <w:link w:val="Char"/>
+    <w:uiPriority w:val="99"/>
+    <w:semiHidden/>
+    <w:unhideWhenUsed/>
+    <w:rsid w:val="0029630D"/>
+    <w:pPr>
+      <w:pBdr>
+        <w:bottom w:val="single" w:sz="6" w:space="1" w:color="auto"/>
+      </w:pBdr>
+      <w:tabs>
+        <w:tab w:val="center" w:pos="4153"/>
+        <w:tab w:val="right" w:pos="8306"/>
+      </w:tabs>
+      <w:snapToGrid w:val="0"/>
+      <w:jc w:val="center"/>
+    </w:pPr>
+    <w:rPr>
+      <w:sz w:val="18"/>
+      <w:szCs w:val="18"/>
+    </w:rPr>
+  </w:style>
+  <w:style w:type="character" w:customStyle="1" w:styleId="Char">
+    <w:name w:val="页眉 Char"/>
+    <w:basedOn w:val="a0"/>
+    <w:link w:val="a4"/>
+    <w:uiPriority w:val="99"/>
+    <w:semiHidden/>
+    <w:rsid w:val="0029630D"/>
+    <w:rPr>
+      <w:sz w:val="18"/>
+      <w:szCs w:val="18"/>
+    </w:rPr>
+  </w:style>
+  <w:style w:type="paragraph" w:styleId="a5">
+    <w:name w:val="footer"/>
+    <w:basedOn w:val="a"/>
+    <w:link w:val="Char0"/>
+    <w:uiPriority w:val="99"/>
+    <w:semiHidden/>
+    <w:unhideWhenUsed/>
+    <w:rsid w:val="0029630D"/>
+    <w:pPr>
+      <w:tabs>
+        <w:tab w:val="center" w:pos="4153"/>
+        <w:tab w:val="right" w:pos="8306"/>
+      </w:tabs>
+      <w:snapToGrid w:val="0"/>
+      <w:jc w:val="left"/>
+    </w:pPr>
+    <w:rPr>
+      <w:sz w:val="18"/>
+      <w:szCs w:val="18"/>
+    </w:rPr>
+  </w:style>
+  <w:style w:type="character" w:customStyle="1" w:styleId="Char0">
+    <w:name w:val="页脚 Char"/>
+    <w:basedOn w:val="a0"/>
+    <w:link w:val="a5"/>
+    <w:uiPriority w:val="99"/>
+    <w:semiHidden/>
+    <w:rsid w:val="0029630D"/>
+    <w:rPr>
+      <w:sz w:val="18"/>
+      <w:szCs w:val="18"/>
+    </w:rPr>
   </w:style>
 </w:styles>
 </file>

</xml_diff>